<commit_message>
Modifiche effettuate su TCS
</commit_message>
<xml_diff>
--- a/Deliverables/TCS_MENUMAXI.docx
+++ b/Deliverables/TCS_MENUMAXI.docx
@@ -41,7 +41,7 @@
                     </pic:cNvPicPr>
                   </pic:nvPicPr>
                   <pic:blipFill>
-                    <a:blip r:embed="rId5">
+                    <a:blip r:embed="rId6">
                       <a:extLst>
                         <a:ext uri="{28A0092B-C50C-407E-A947-70E740481C1C}">
                           <a14:useLocalDpi xmlns:a14="http://schemas.microsoft.com/office/drawing/2010/main" val="0"/>
@@ -566,7 +566,23 @@
     </w:p>
     <w:p>
       <w:r>
-        <w:t xml:space="preserve">errori (error) e i fallimenti (failure). </w:t>
+        <w:t>errori (</w:t>
+      </w:r>
+      <w:proofErr w:type="spellStart"/>
+      <w:r>
+        <w:t>error</w:t>
+      </w:r>
+      <w:proofErr w:type="spellEnd"/>
+      <w:r>
+        <w:t>) e i fallimenti (</w:t>
+      </w:r>
+      <w:proofErr w:type="spellStart"/>
+      <w:r>
+        <w:t>failure</w:t>
+      </w:r>
+      <w:proofErr w:type="spellEnd"/>
+      <w:r>
+        <w:t xml:space="preserve">). </w:t>
       </w:r>
     </w:p>
     <w:p>
@@ -624,7 +640,15 @@
     </w:p>
     <w:p>
       <w:r>
-        <w:t xml:space="preserve">Come linea guida seguiremo gli use case implementati in precedenza con l'aiuto del concetto di classe </w:t>
+        <w:t xml:space="preserve">Come linea guida seguiremo </w:t>
+      </w:r>
+      <w:proofErr w:type="gramStart"/>
+      <w:r>
+        <w:t>gli use</w:t>
+      </w:r>
+      <w:proofErr w:type="gramEnd"/>
+      <w:r>
+        <w:t xml:space="preserve"> case implementati in precedenza con l'aiuto del concetto di classe </w:t>
       </w:r>
     </w:p>
     <w:p>
@@ -647,8 +671,13 @@
     </w:p>
     <w:p>
       <w:r>
-        <w:t>Test Case: la convenzione è Test_[</w:t>
-      </w:r>
+        <w:t>Test Case: la convenzione è Test</w:t>
+      </w:r>
+      <w:proofErr w:type="gramStart"/>
+      <w:r>
+        <w:t>_[</w:t>
+      </w:r>
+      <w:proofErr w:type="gramEnd"/>
       <w:r>
         <w:t xml:space="preserve">nome </w:t>
       </w:r>
@@ -657,35 +686,626 @@
       </w:r>
     </w:p>
     <w:p>
-      <w:pPr>
-        <w:rPr>
-          <w:u w:val="single"/>
-        </w:rPr>
-      </w:pPr>
       <w:r>
         <w:t>Codice: TC_[numero] a seconda del sottosistema in cui si trova</w:t>
       </w:r>
       <w:r>
-        <w:t xml:space="preserve"> la funzionalitá</w:t>
-      </w:r>
+        <w:t xml:space="preserve"> la </w:t>
+      </w:r>
+      <w:proofErr w:type="spellStart"/>
+      <w:r>
+        <w:t>funzionalit</w:t>
+      </w:r>
+      <w:r>
+        <w:t>á</w:t>
+      </w:r>
+      <w:proofErr w:type="spellEnd"/>
+    </w:p>
+    <w:p>
+      <w:r>
+        <w:t xml:space="preserve">Vengono elencati di seguito le componenti e le relative </w:t>
+      </w:r>
+      <w:proofErr w:type="spellStart"/>
+      <w:r>
+        <w:t>funzionalitá</w:t>
+      </w:r>
+      <w:proofErr w:type="spellEnd"/>
+      <w:r>
+        <w:t xml:space="preserve"> sotto test:</w:t>
+      </w:r>
+    </w:p>
+    <w:p>
+      <w:pPr>
+        <w:rPr>
+          <w:sz w:val="24"/>
+          <w:szCs w:val="24"/>
+        </w:rPr>
+      </w:pPr>
+    </w:p>
+    <w:p>
+      <w:pPr>
+        <w:jc w:val="center"/>
+        <w:rPr>
+          <w:rFonts w:ascii="Arial Rounded MT Bold" w:hAnsi="Arial Rounded MT Bold"/>
+          <w:sz w:val="24"/>
+          <w:szCs w:val="24"/>
+          <w:lang w:val="en-US"/>
+        </w:rPr>
+      </w:pPr>
+      <w:r>
+        <w:rPr>
+          <w:rFonts w:ascii="Arial Rounded MT Bold" w:hAnsi="Arial Rounded MT Bold"/>
+          <w:sz w:val="24"/>
+          <w:szCs w:val="24"/>
+          <w:lang w:val="en-US"/>
+        </w:rPr>
+        <w:t xml:space="preserve">01 </w:t>
+      </w:r>
+      <w:proofErr w:type="spellStart"/>
+      <w:r>
+        <w:rPr>
+          <w:rFonts w:ascii="Arial Rounded MT Bold" w:hAnsi="Arial Rounded MT Bold"/>
+          <w:sz w:val="24"/>
+          <w:szCs w:val="24"/>
+          <w:lang w:val="en-US"/>
+        </w:rPr>
+        <w:t>Gestione</w:t>
+      </w:r>
+      <w:proofErr w:type="spellEnd"/>
+      <w:r>
+        <w:rPr>
+          <w:rFonts w:ascii="Arial Rounded MT Bold" w:hAnsi="Arial Rounded MT Bold"/>
+          <w:sz w:val="24"/>
+          <w:szCs w:val="24"/>
+          <w:lang w:val="en-US"/>
+        </w:rPr>
+        <w:t xml:space="preserve"> Account</w:t>
+      </w:r>
+    </w:p>
+    <w:tbl>
+      <w:tblPr>
+        <w:tblStyle w:val="Grigliatabella"/>
+        <w:tblW w:w="0" w:type="auto"/>
+        <w:tblLook w:val="04A0" w:firstRow="1" w:lastRow="0" w:firstColumn="1" w:lastColumn="0" w:noHBand="0" w:noVBand="1"/>
+      </w:tblPr>
+      <w:tblGrid>
+        <w:gridCol w:w="4814"/>
+        <w:gridCol w:w="4814"/>
+      </w:tblGrid>
+      <w:tr>
+        <w:tc>
+          <w:tcPr>
+            <w:tcW w:w="4814" w:type="dxa"/>
+            <w:shd w:val="clear" w:color="auto" w:fill="92D050"/>
+          </w:tcPr>
+          <w:p>
+            <w:pPr>
+              <w:jc w:val="center"/>
+              <w:rPr>
+                <w:rFonts w:cstheme="minorHAnsi"/>
+                <w:sz w:val="28"/>
+                <w:szCs w:val="28"/>
+                <w:lang w:val="en-US"/>
+              </w:rPr>
+            </w:pPr>
+            <w:r>
+              <w:rPr>
+                <w:rFonts w:cstheme="minorHAnsi"/>
+                <w:sz w:val="28"/>
+                <w:szCs w:val="28"/>
+                <w:lang w:val="en-US"/>
+              </w:rPr>
+              <w:t>Test Case</w:t>
+            </w:r>
+          </w:p>
+        </w:tc>
+        <w:tc>
+          <w:tcPr>
+            <w:tcW w:w="4814" w:type="dxa"/>
+            <w:shd w:val="clear" w:color="auto" w:fill="92D050"/>
+          </w:tcPr>
+          <w:p>
+            <w:pPr>
+              <w:jc w:val="center"/>
+              <w:rPr>
+                <w:rFonts w:cstheme="minorHAnsi"/>
+                <w:sz w:val="28"/>
+                <w:szCs w:val="28"/>
+                <w:lang w:val="en-US"/>
+              </w:rPr>
+            </w:pPr>
+            <w:proofErr w:type="spellStart"/>
+            <w:r>
+              <w:rPr>
+                <w:rFonts w:cstheme="minorHAnsi"/>
+                <w:sz w:val="28"/>
+                <w:szCs w:val="28"/>
+                <w:lang w:val="en-US"/>
+              </w:rPr>
+              <w:t>Codice</w:t>
+            </w:r>
+            <w:proofErr w:type="spellEnd"/>
+          </w:p>
+        </w:tc>
+      </w:tr>
+      <w:tr>
+        <w:tc>
+          <w:tcPr>
+            <w:tcW w:w="4814" w:type="dxa"/>
+          </w:tcPr>
+          <w:p>
+            <w:pPr>
+              <w:jc w:val="left"/>
+              <w:rPr>
+                <w:rFonts w:cstheme="minorHAnsi"/>
+                <w:sz w:val="28"/>
+                <w:szCs w:val="28"/>
+                <w:lang w:val="en-US"/>
+              </w:rPr>
+            </w:pPr>
+            <w:proofErr w:type="spellStart"/>
+            <w:r>
+              <w:rPr>
+                <w:rFonts w:cstheme="minorHAnsi"/>
+                <w:sz w:val="28"/>
+                <w:szCs w:val="28"/>
+                <w:lang w:val="en-US"/>
+              </w:rPr>
+              <w:t>Test_Login</w:t>
+            </w:r>
+            <w:proofErr w:type="spellEnd"/>
+          </w:p>
+        </w:tc>
+        <w:tc>
+          <w:tcPr>
+            <w:tcW w:w="4814" w:type="dxa"/>
+          </w:tcPr>
+          <w:p>
+            <w:pPr>
+              <w:jc w:val="left"/>
+              <w:rPr>
+                <w:rFonts w:cstheme="minorHAnsi"/>
+                <w:sz w:val="28"/>
+                <w:szCs w:val="28"/>
+                <w:lang w:val="en-US"/>
+              </w:rPr>
+            </w:pPr>
+            <w:r>
+              <w:rPr>
+                <w:rFonts w:cstheme="minorHAnsi"/>
+                <w:sz w:val="28"/>
+                <w:szCs w:val="28"/>
+                <w:lang w:val="en-US"/>
+              </w:rPr>
+              <w:t>TC_1.1</w:t>
+            </w:r>
+          </w:p>
+        </w:tc>
+      </w:tr>
+      <w:tr>
+        <w:tc>
+          <w:tcPr>
+            <w:tcW w:w="4814" w:type="dxa"/>
+          </w:tcPr>
+          <w:p>
+            <w:pPr>
+              <w:jc w:val="left"/>
+              <w:rPr>
+                <w:rFonts w:cstheme="minorHAnsi"/>
+                <w:sz w:val="28"/>
+                <w:szCs w:val="28"/>
+                <w:lang w:val="en-US"/>
+              </w:rPr>
+            </w:pPr>
+            <w:proofErr w:type="spellStart"/>
+            <w:r>
+              <w:rPr>
+                <w:rFonts w:cstheme="minorHAnsi"/>
+                <w:sz w:val="28"/>
+                <w:szCs w:val="28"/>
+                <w:lang w:val="en-US"/>
+              </w:rPr>
+              <w:t>Test_</w:t>
+            </w:r>
+            <w:r>
+              <w:rPr>
+                <w:rFonts w:cstheme="minorHAnsi"/>
+                <w:sz w:val="28"/>
+                <w:szCs w:val="28"/>
+                <w:lang w:val="en-US"/>
+              </w:rPr>
+              <w:t>Modifica_Password</w:t>
+            </w:r>
+            <w:proofErr w:type="spellEnd"/>
+          </w:p>
+        </w:tc>
+        <w:tc>
+          <w:tcPr>
+            <w:tcW w:w="4814" w:type="dxa"/>
+          </w:tcPr>
+          <w:p>
+            <w:pPr>
+              <w:jc w:val="left"/>
+              <w:rPr>
+                <w:rFonts w:ascii="Calibri" w:hAnsi="Calibri" w:cstheme="minorHAnsi"/>
+                <w:sz w:val="28"/>
+                <w:szCs w:val="28"/>
+                <w:lang w:val="en-US"/>
+              </w:rPr>
+            </w:pPr>
+            <w:r>
+              <w:rPr>
+                <w:rFonts w:ascii="Calibri" w:hAnsi="Calibri" w:cstheme="minorHAnsi"/>
+                <w:sz w:val="28"/>
+                <w:szCs w:val="28"/>
+                <w:lang w:val="en-US"/>
+              </w:rPr>
+              <w:t>TC_1.2</w:t>
+            </w:r>
+          </w:p>
+        </w:tc>
+      </w:tr>
+    </w:tbl>
+    <w:p>
+      <w:pPr>
+        <w:jc w:val="left"/>
+        <w:rPr>
+          <w:rFonts w:ascii="Arial Rounded MT Bold" w:hAnsi="Arial Rounded MT Bold"/>
+          <w:sz w:val="28"/>
+          <w:szCs w:val="28"/>
+          <w:lang w:val="en-US"/>
+        </w:rPr>
+      </w:pPr>
+    </w:p>
+    <w:p>
+      <w:pPr>
+        <w:jc w:val="center"/>
+        <w:rPr>
+          <w:rFonts w:ascii="Arial Rounded MT Bold" w:hAnsi="Arial Rounded MT Bold"/>
+          <w:sz w:val="24"/>
+          <w:szCs w:val="24"/>
+          <w:lang w:val="en-US"/>
+        </w:rPr>
+      </w:pPr>
+      <w:r>
+        <w:rPr>
+          <w:rFonts w:ascii="Arial Rounded MT Bold" w:hAnsi="Arial Rounded MT Bold"/>
+          <w:sz w:val="24"/>
+          <w:szCs w:val="24"/>
+          <w:lang w:val="en-US"/>
+        </w:rPr>
+        <w:t xml:space="preserve">01 </w:t>
+      </w:r>
+      <w:proofErr w:type="spellStart"/>
+      <w:r>
+        <w:rPr>
+          <w:rFonts w:ascii="Arial Rounded MT Bold" w:hAnsi="Arial Rounded MT Bold"/>
+          <w:sz w:val="24"/>
+          <w:szCs w:val="24"/>
+          <w:lang w:val="en-US"/>
+        </w:rPr>
+        <w:t>Gestione</w:t>
+      </w:r>
+      <w:proofErr w:type="spellEnd"/>
+      <w:r>
+        <w:rPr>
+          <w:rFonts w:ascii="Arial Rounded MT Bold" w:hAnsi="Arial Rounded MT Bold"/>
+          <w:sz w:val="24"/>
+          <w:szCs w:val="24"/>
+          <w:lang w:val="en-US"/>
+        </w:rPr>
+        <w:t xml:space="preserve"> </w:t>
+      </w:r>
+      <w:proofErr w:type="spellStart"/>
+      <w:r>
+        <w:rPr>
+          <w:rFonts w:ascii="Arial Rounded MT Bold" w:hAnsi="Arial Rounded MT Bold"/>
+          <w:sz w:val="24"/>
+          <w:szCs w:val="24"/>
+          <w:lang w:val="en-US"/>
+        </w:rPr>
+        <w:t>Portata</w:t>
+      </w:r>
+      <w:proofErr w:type="spellEnd"/>
+    </w:p>
+    <w:tbl>
+      <w:tblPr>
+        <w:tblStyle w:val="Grigliatabella"/>
+        <w:tblW w:w="0" w:type="auto"/>
+        <w:tblLook w:val="04A0" w:firstRow="1" w:lastRow="0" w:firstColumn="1" w:lastColumn="0" w:noHBand="0" w:noVBand="1"/>
+      </w:tblPr>
+      <w:tblGrid>
+        <w:gridCol w:w="4814"/>
+        <w:gridCol w:w="4814"/>
+      </w:tblGrid>
+      <w:tr>
+        <w:tc>
+          <w:tcPr>
+            <w:tcW w:w="4814" w:type="dxa"/>
+            <w:shd w:val="clear" w:color="auto" w:fill="92D050"/>
+          </w:tcPr>
+          <w:p>
+            <w:pPr>
+              <w:jc w:val="center"/>
+              <w:rPr>
+                <w:rFonts w:cstheme="minorHAnsi"/>
+                <w:sz w:val="28"/>
+                <w:szCs w:val="28"/>
+                <w:lang w:val="en-US"/>
+              </w:rPr>
+            </w:pPr>
+            <w:r>
+              <w:rPr>
+                <w:rFonts w:cstheme="minorHAnsi"/>
+                <w:sz w:val="28"/>
+                <w:szCs w:val="28"/>
+                <w:lang w:val="en-US"/>
+              </w:rPr>
+              <w:t>Test Case</w:t>
+            </w:r>
+          </w:p>
+        </w:tc>
+        <w:tc>
+          <w:tcPr>
+            <w:tcW w:w="4814" w:type="dxa"/>
+            <w:shd w:val="clear" w:color="auto" w:fill="92D050"/>
+          </w:tcPr>
+          <w:p>
+            <w:pPr>
+              <w:jc w:val="center"/>
+              <w:rPr>
+                <w:rFonts w:cstheme="minorHAnsi"/>
+                <w:sz w:val="28"/>
+                <w:szCs w:val="28"/>
+                <w:lang w:val="en-US"/>
+              </w:rPr>
+            </w:pPr>
+            <w:proofErr w:type="spellStart"/>
+            <w:r>
+              <w:rPr>
+                <w:rFonts w:cstheme="minorHAnsi"/>
+                <w:sz w:val="28"/>
+                <w:szCs w:val="28"/>
+                <w:lang w:val="en-US"/>
+              </w:rPr>
+              <w:t>Codice</w:t>
+            </w:r>
+            <w:proofErr w:type="spellEnd"/>
+          </w:p>
+        </w:tc>
+      </w:tr>
+      <w:tr>
+        <w:tc>
+          <w:tcPr>
+            <w:tcW w:w="4814" w:type="dxa"/>
+          </w:tcPr>
+          <w:p>
+            <w:pPr>
+              <w:jc w:val="left"/>
+              <w:rPr>
+                <w:rFonts w:cstheme="minorHAnsi"/>
+                <w:sz w:val="28"/>
+                <w:szCs w:val="28"/>
+                <w:lang w:val="en-US"/>
+              </w:rPr>
+            </w:pPr>
+            <w:proofErr w:type="spellStart"/>
+            <w:r>
+              <w:rPr>
+                <w:rFonts w:cstheme="minorHAnsi"/>
+                <w:sz w:val="28"/>
+                <w:szCs w:val="28"/>
+                <w:lang w:val="en-US"/>
+              </w:rPr>
+              <w:t>Test_</w:t>
+            </w:r>
+            <w:r>
+              <w:rPr>
+                <w:rFonts w:cstheme="minorHAnsi"/>
+                <w:sz w:val="28"/>
+                <w:szCs w:val="28"/>
+                <w:lang w:val="en-US"/>
+              </w:rPr>
+              <w:t>Inserimento_Portata</w:t>
+            </w:r>
+            <w:proofErr w:type="spellEnd"/>
+          </w:p>
+        </w:tc>
+        <w:tc>
+          <w:tcPr>
+            <w:tcW w:w="4814" w:type="dxa"/>
+          </w:tcPr>
+          <w:p>
+            <w:pPr>
+              <w:jc w:val="left"/>
+              <w:rPr>
+                <w:rFonts w:cstheme="minorHAnsi"/>
+                <w:sz w:val="28"/>
+                <w:szCs w:val="28"/>
+                <w:lang w:val="en-US"/>
+              </w:rPr>
+            </w:pPr>
+            <w:r>
+              <w:rPr>
+                <w:rFonts w:cstheme="minorHAnsi"/>
+                <w:sz w:val="28"/>
+                <w:szCs w:val="28"/>
+                <w:lang w:val="en-US"/>
+              </w:rPr>
+              <w:t>TC_</w:t>
+            </w:r>
+            <w:r>
+              <w:rPr>
+                <w:rFonts w:cstheme="minorHAnsi"/>
+                <w:sz w:val="28"/>
+                <w:szCs w:val="28"/>
+                <w:lang w:val="en-US"/>
+              </w:rPr>
+              <w:t>2</w:t>
+            </w:r>
+            <w:r>
+              <w:rPr>
+                <w:rFonts w:cstheme="minorHAnsi"/>
+                <w:sz w:val="28"/>
+                <w:szCs w:val="28"/>
+                <w:lang w:val="en-US"/>
+              </w:rPr>
+              <w:t>.1</w:t>
+            </w:r>
+          </w:p>
+        </w:tc>
+      </w:tr>
+      <w:tr>
+        <w:tc>
+          <w:tcPr>
+            <w:tcW w:w="4814" w:type="dxa"/>
+          </w:tcPr>
+          <w:p>
+            <w:pPr>
+              <w:jc w:val="left"/>
+              <w:rPr>
+                <w:rFonts w:cstheme="minorHAnsi"/>
+                <w:sz w:val="28"/>
+                <w:szCs w:val="28"/>
+                <w:lang w:val="en-US"/>
+              </w:rPr>
+            </w:pPr>
+            <w:proofErr w:type="spellStart"/>
+            <w:r>
+              <w:rPr>
+                <w:rFonts w:cstheme="minorHAnsi"/>
+                <w:sz w:val="28"/>
+                <w:szCs w:val="28"/>
+                <w:lang w:val="en-US"/>
+              </w:rPr>
+              <w:t>Test_</w:t>
+            </w:r>
+            <w:r>
+              <w:rPr>
+                <w:rFonts w:cstheme="minorHAnsi"/>
+                <w:sz w:val="28"/>
+                <w:szCs w:val="28"/>
+                <w:lang w:val="en-US"/>
+              </w:rPr>
+              <w:t>Modifica_</w:t>
+            </w:r>
+            <w:r>
+              <w:rPr>
+                <w:rFonts w:cstheme="minorHAnsi"/>
+                <w:sz w:val="28"/>
+                <w:szCs w:val="28"/>
+                <w:lang w:val="en-US"/>
+              </w:rPr>
+              <w:t>Portata</w:t>
+            </w:r>
+            <w:proofErr w:type="spellEnd"/>
+          </w:p>
+        </w:tc>
+        <w:tc>
+          <w:tcPr>
+            <w:tcW w:w="4814" w:type="dxa"/>
+          </w:tcPr>
+          <w:p>
+            <w:pPr>
+              <w:jc w:val="left"/>
+              <w:rPr>
+                <w:rFonts w:ascii="Calibri" w:hAnsi="Calibri" w:cstheme="minorHAnsi"/>
+                <w:sz w:val="28"/>
+                <w:szCs w:val="28"/>
+                <w:lang w:val="en-US"/>
+              </w:rPr>
+            </w:pPr>
+            <w:r>
+              <w:rPr>
+                <w:rFonts w:ascii="Calibri" w:hAnsi="Calibri" w:cstheme="minorHAnsi"/>
+                <w:sz w:val="28"/>
+                <w:szCs w:val="28"/>
+                <w:lang w:val="en-US"/>
+              </w:rPr>
+              <w:t>TC_</w:t>
+            </w:r>
+            <w:r>
+              <w:rPr>
+                <w:rFonts w:ascii="Calibri" w:hAnsi="Calibri" w:cstheme="minorHAnsi"/>
+                <w:sz w:val="28"/>
+                <w:szCs w:val="28"/>
+                <w:lang w:val="en-US"/>
+              </w:rPr>
+              <w:t>2</w:t>
+            </w:r>
+            <w:r>
+              <w:rPr>
+                <w:rFonts w:ascii="Calibri" w:hAnsi="Calibri" w:cstheme="minorHAnsi"/>
+                <w:sz w:val="28"/>
+                <w:szCs w:val="28"/>
+                <w:lang w:val="en-US"/>
+              </w:rPr>
+              <w:t>.2</w:t>
+            </w:r>
+          </w:p>
+        </w:tc>
+      </w:tr>
+    </w:tbl>
+    <w:p>
+      <w:pPr>
+        <w:jc w:val="left"/>
+        <w:rPr>
+          <w:rFonts w:ascii="Arial Rounded MT Bold" w:hAnsi="Arial Rounded MT Bold"/>
+          <w:sz w:val="28"/>
+          <w:szCs w:val="28"/>
+          <w:lang w:val="en-US"/>
+        </w:rPr>
+      </w:pPr>
       <w:bookmarkStart w:id="2" w:name="_GoBack"/>
       <w:bookmarkEnd w:id="2"/>
     </w:p>
     <w:p>
       <w:pPr>
+        <w:jc w:val="left"/>
+        <w:rPr>
+          <w:rFonts w:ascii="Arial Rounded MT Bold" w:hAnsi="Arial Rounded MT Bold"/>
+          <w:sz w:val="28"/>
+          <w:szCs w:val="28"/>
+          <w:lang w:val="en-US"/>
+        </w:rPr>
+      </w:pPr>
+    </w:p>
+    <w:p>
+      <w:pPr>
         <w:pStyle w:val="Titolo1"/>
+        <w:rPr>
+          <w:lang w:val="en-US"/>
+        </w:rPr>
       </w:pPr>
       <w:bookmarkStart w:id="3" w:name="_Toc29824506"/>
       <w:r>
+        <w:rPr>
+          <w:lang w:val="en-US"/>
+        </w:rPr>
         <w:t xml:space="preserve">3. </w:t>
       </w:r>
       <w:r>
+        <w:rPr>
+          <w:lang w:val="en-US"/>
+        </w:rPr>
         <w:t>Test Case Specification</w:t>
       </w:r>
       <w:bookmarkEnd w:id="3"/>
     </w:p>
-    <w:p/>
-    <w:p/>
+    <w:p>
+      <w:pPr>
+        <w:rPr>
+          <w:lang w:val="en-US"/>
+        </w:rPr>
+      </w:pPr>
+    </w:p>
+    <w:p>
+      <w:pPr>
+        <w:rPr>
+          <w:lang w:val="en-US"/>
+        </w:rPr>
+      </w:pPr>
+    </w:p>
     <w:sectPr>
       <w:pgSz w:w="11906" w:h="16838"/>
       <w:pgMar w:top="1417" w:right="1134" w:bottom="1134" w:left="1134" w:header="708" w:footer="708" w:gutter="0"/>
@@ -1477,6 +2097,25 @@
       <w:contextualSpacing/>
     </w:pPr>
   </w:style>
+  <w:style w:type="table" w:styleId="Grigliatabella">
+    <w:name w:val="Table Grid"/>
+    <w:basedOn w:val="Tabellanormale"/>
+    <w:uiPriority w:val="39"/>
+    <w:rsid w:val="009213EB"/>
+    <w:pPr>
+      <w:spacing w:after="0" w:line="240" w:lineRule="auto"/>
+    </w:pPr>
+    <w:tblPr>
+      <w:tblBorders>
+        <w:top w:val="single" w:sz="4" w:space="0" w:color="auto"/>
+        <w:left w:val="single" w:sz="4" w:space="0" w:color="auto"/>
+        <w:bottom w:val="single" w:sz="4" w:space="0" w:color="auto"/>
+        <w:right w:val="single" w:sz="4" w:space="0" w:color="auto"/>
+        <w:insideH w:val="single" w:sz="4" w:space="0" w:color="auto"/>
+        <w:insideV w:val="single" w:sz="4" w:space="0" w:color="auto"/>
+      </w:tblBorders>
+    </w:tblPr>
+  </w:style>
 </w:styles>
 </file>
 
@@ -1773,4 +2412,16 @@
     </a:ext>
   </a:extLst>
 </a:theme>
+</file>
+
+<file path=customXml/item1.xml><?xml version="1.0" encoding="utf-8"?>
+<b:Sources xmlns:b="http://schemas.openxmlformats.org/officeDocument/2006/bibliography" xmlns="http://schemas.openxmlformats.org/officeDocument/2006/bibliography" SelectedStyle="\APASixthEditionOfficeOnline.xsl" StyleName="APA" Version="6"/>
+</file>
+
+<file path=customXml/itemProps1.xml><?xml version="1.0" encoding="utf-8"?>
+<ds:datastoreItem xmlns:ds="http://schemas.openxmlformats.org/officeDocument/2006/customXml" ds:itemID="{678B44B9-35F5-4AA9-8C7F-FE5E83FC1542}">
+  <ds:schemaRefs>
+    <ds:schemaRef ds:uri="http://schemas.openxmlformats.org/officeDocument/2006/bibliography"/>
+  </ds:schemaRefs>
+</ds:datastoreItem>
 </file>
</xml_diff>

<commit_message>
ulteriori modifiche al TCS
</commit_message>
<xml_diff>
--- a/Deliverables/TCS_MENUMAXI.docx
+++ b/Deliverables/TCS_MENUMAXI.docx
@@ -566,23 +566,7 @@
     </w:p>
     <w:p>
       <w:r>
-        <w:t>errori (</w:t>
-      </w:r>
-      <w:proofErr w:type="spellStart"/>
-      <w:r>
-        <w:t>error</w:t>
-      </w:r>
-      <w:proofErr w:type="spellEnd"/>
-      <w:r>
-        <w:t>) e i fallimenti (</w:t>
-      </w:r>
-      <w:proofErr w:type="spellStart"/>
-      <w:r>
-        <w:t>failure</w:t>
-      </w:r>
-      <w:proofErr w:type="spellEnd"/>
-      <w:r>
-        <w:t xml:space="preserve">). </w:t>
+        <w:t xml:space="preserve">errori (error) e i fallimenti (failure). </w:t>
       </w:r>
     </w:p>
     <w:p>
@@ -599,7 +583,13 @@
         </w:numPr>
       </w:pPr>
       <w:r>
-        <w:t xml:space="preserve">Nome: univoco per distinguere i test case attuali dagli altri; </w:t>
+        <w:t xml:space="preserve">Nome: </w:t>
+      </w:r>
+      <w:r>
+        <w:t xml:space="preserve">Test_[] </w:t>
+      </w:r>
+      <w:r>
+        <w:t xml:space="preserve">univoco per distinguere i test case attuali dagli altri; </w:t>
       </w:r>
     </w:p>
     <w:p>
@@ -611,7 +601,7 @@
         </w:numPr>
       </w:pPr>
       <w:r>
-        <w:t xml:space="preserve">Input: la classe di equivalenza testata; </w:t>
+        <w:t>Codice: TC_[] distingue il numero del sottosistema;</w:t>
       </w:r>
     </w:p>
     <w:p>
@@ -623,7 +613,7 @@
         </w:numPr>
       </w:pPr>
       <w:r>
-        <w:t xml:space="preserve">Oracolo: i dati o comportamento attesi dal sistema; </w:t>
+        <w:t xml:space="preserve">Input: la classe di equivalenza testata; </w:t>
       </w:r>
     </w:p>
     <w:p>
@@ -635,20 +625,14 @@
         </w:numPr>
       </w:pPr>
       <w:r>
-        <w:t xml:space="preserve">Log: il comportamento osservato in seguito all’esecuzione del test </w:t>
-      </w:r>
-    </w:p>
-    <w:p>
-      <w:r>
-        <w:t xml:space="preserve">Come linea guida seguiremo </w:t>
-      </w:r>
-      <w:proofErr w:type="gramStart"/>
-      <w:r>
-        <w:t>gli use</w:t>
-      </w:r>
-      <w:proofErr w:type="gramEnd"/>
-      <w:r>
-        <w:t xml:space="preserve"> case implementati in precedenza con l'aiuto del concetto di classe </w:t>
+        <w:t xml:space="preserve">Oracolo: i dati o comportamento attesi dal sistema; </w:t>
+      </w:r>
+    </w:p>
+    <w:p>
+      <w:bookmarkStart w:id="1" w:name="_GoBack"/>
+      <w:bookmarkEnd w:id="1"/>
+      <w:r>
+        <w:t xml:space="preserve">Come linea guida seguiremo gli use case implementati in precedenza con l'aiuto del concetto di classe </w:t>
       </w:r>
     </w:p>
     <w:p>
@@ -660,24 +644,19 @@
       <w:pPr>
         <w:pStyle w:val="Titolo1"/>
       </w:pPr>
-      <w:bookmarkStart w:id="1" w:name="_Toc29824505"/>
+      <w:bookmarkStart w:id="2" w:name="_Toc29824505"/>
       <w:r>
         <w:t xml:space="preserve">2. </w:t>
       </w:r>
       <w:r>
         <w:t>Glossario</w:t>
       </w:r>
-      <w:bookmarkEnd w:id="1"/>
-    </w:p>
-    <w:p>
-      <w:r>
-        <w:t>Test Case: la convenzione è Test</w:t>
-      </w:r>
-      <w:proofErr w:type="gramStart"/>
-      <w:r>
-        <w:t>_[</w:t>
-      </w:r>
-      <w:proofErr w:type="gramEnd"/>
+      <w:bookmarkEnd w:id="2"/>
+    </w:p>
+    <w:p>
+      <w:r>
+        <w:t>Test Case: la convenzione è Test_[</w:t>
+      </w:r>
       <w:r>
         <w:t xml:space="preserve">nome </w:t>
       </w:r>
@@ -690,28 +669,15 @@
         <w:t>Codice: TC_[numero] a seconda del sottosistema in cui si trova</w:t>
       </w:r>
       <w:r>
-        <w:t xml:space="preserve"> la </w:t>
-      </w:r>
-      <w:proofErr w:type="spellStart"/>
-      <w:r>
-        <w:t>funzionalit</w:t>
+        <w:t xml:space="preserve"> la funzionalit</w:t>
       </w:r>
       <w:r>
         <w:t>á</w:t>
       </w:r>
-      <w:proofErr w:type="spellEnd"/>
-    </w:p>
-    <w:p>
-      <w:r>
-        <w:t xml:space="preserve">Vengono elencati di seguito le componenti e le relative </w:t>
-      </w:r>
-      <w:proofErr w:type="spellStart"/>
-      <w:r>
-        <w:t>funzionalitá</w:t>
-      </w:r>
-      <w:proofErr w:type="spellEnd"/>
-      <w:r>
-        <w:t xml:space="preserve"> sotto test:</w:t>
+    </w:p>
+    <w:p>
+      <w:r>
+        <w:t>Vengono elencati di seguito le componenti e le relative funzionalitá sotto test:</w:t>
       </w:r>
     </w:p>
     <w:p>
@@ -739,27 +705,7 @@
           <w:szCs w:val="24"/>
           <w:lang w:val="en-US"/>
         </w:rPr>
-        <w:t xml:space="preserve">01 </w:t>
-      </w:r>
-      <w:proofErr w:type="spellStart"/>
-      <w:r>
-        <w:rPr>
-          <w:rFonts w:ascii="Arial Rounded MT Bold" w:hAnsi="Arial Rounded MT Bold"/>
-          <w:sz w:val="24"/>
-          <w:szCs w:val="24"/>
-          <w:lang w:val="en-US"/>
-        </w:rPr>
-        <w:t>Gestione</w:t>
-      </w:r>
-      <w:proofErr w:type="spellEnd"/>
-      <w:r>
-        <w:rPr>
-          <w:rFonts w:ascii="Arial Rounded MT Bold" w:hAnsi="Arial Rounded MT Bold"/>
-          <w:sz w:val="24"/>
-          <w:szCs w:val="24"/>
-          <w:lang w:val="en-US"/>
-        </w:rPr>
-        <w:t xml:space="preserve"> Account</w:t>
+        <w:t>01 Gestione Account</w:t>
       </w:r>
     </w:p>
     <w:tbl>
@@ -814,7 +760,6 @@
                 <w:lang w:val="en-US"/>
               </w:rPr>
             </w:pPr>
-            <w:proofErr w:type="spellStart"/>
             <w:r>
               <w:rPr>
                 <w:rFonts w:cstheme="minorHAnsi"/>
@@ -824,7 +769,6 @@
               </w:rPr>
               <w:t>Codice</w:t>
             </w:r>
-            <w:proofErr w:type="spellEnd"/>
           </w:p>
         </w:tc>
       </w:tr>
@@ -843,7 +787,6 @@
                 <w:lang w:val="en-US"/>
               </w:rPr>
             </w:pPr>
-            <w:proofErr w:type="spellStart"/>
             <w:r>
               <w:rPr>
                 <w:rFonts w:cstheme="minorHAnsi"/>
@@ -853,7 +796,6 @@
               </w:rPr>
               <w:t>Test_Login</w:t>
             </w:r>
-            <w:proofErr w:type="spellEnd"/>
           </w:p>
         </w:tc>
         <w:tc>
@@ -897,7 +839,6 @@
                 <w:lang w:val="en-US"/>
               </w:rPr>
             </w:pPr>
-            <w:proofErr w:type="spellStart"/>
             <w:r>
               <w:rPr>
                 <w:rFonts w:cstheme="minorHAnsi"/>
@@ -916,7 +857,6 @@
               </w:rPr>
               <w:t>Modifica_Password</w:t>
             </w:r>
-            <w:proofErr w:type="spellEnd"/>
           </w:p>
         </w:tc>
         <w:tc>
@@ -974,9 +914,8 @@
           <w:szCs w:val="24"/>
           <w:lang w:val="en-US"/>
         </w:rPr>
-        <w:t xml:space="preserve">01 </w:t>
-      </w:r>
-      <w:proofErr w:type="spellStart"/>
+        <w:t>0</w:t>
+      </w:r>
       <w:r>
         <w:rPr>
           <w:rFonts w:ascii="Arial Rounded MT Bold" w:hAnsi="Arial Rounded MT Bold"/>
@@ -984,9 +923,8 @@
           <w:szCs w:val="24"/>
           <w:lang w:val="en-US"/>
         </w:rPr>
-        <w:t>Gestione</w:t>
-      </w:r>
-      <w:proofErr w:type="spellEnd"/>
+        <w:t>2</w:t>
+      </w:r>
       <w:r>
         <w:rPr>
           <w:rFonts w:ascii="Arial Rounded MT Bold" w:hAnsi="Arial Rounded MT Bold"/>
@@ -994,9 +932,8 @@
           <w:szCs w:val="24"/>
           <w:lang w:val="en-US"/>
         </w:rPr>
-        <w:t xml:space="preserve"> </w:t>
-      </w:r>
-      <w:proofErr w:type="spellStart"/>
+        <w:t xml:space="preserve"> Gestione </w:t>
+      </w:r>
       <w:r>
         <w:rPr>
           <w:rFonts w:ascii="Arial Rounded MT Bold" w:hAnsi="Arial Rounded MT Bold"/>
@@ -1006,7 +943,6 @@
         </w:rPr>
         <w:t>Portata</w:t>
       </w:r>
-      <w:proofErr w:type="spellEnd"/>
     </w:p>
     <w:tbl>
       <w:tblPr>
@@ -1060,7 +996,6 @@
                 <w:lang w:val="en-US"/>
               </w:rPr>
             </w:pPr>
-            <w:proofErr w:type="spellStart"/>
             <w:r>
               <w:rPr>
                 <w:rFonts w:cstheme="minorHAnsi"/>
@@ -1070,7 +1005,6 @@
               </w:rPr>
               <w:t>Codice</w:t>
             </w:r>
-            <w:proofErr w:type="spellEnd"/>
           </w:p>
         </w:tc>
       </w:tr>
@@ -1089,7 +1023,6 @@
                 <w:lang w:val="en-US"/>
               </w:rPr>
             </w:pPr>
-            <w:proofErr w:type="spellStart"/>
             <w:r>
               <w:rPr>
                 <w:rFonts w:cstheme="minorHAnsi"/>
@@ -1108,7 +1041,6 @@
               </w:rPr>
               <w:t>Inserimento_Portata</w:t>
             </w:r>
-            <w:proofErr w:type="spellEnd"/>
           </w:p>
         </w:tc>
         <w:tc>
@@ -1170,7 +1102,6 @@
                 <w:lang w:val="en-US"/>
               </w:rPr>
             </w:pPr>
-            <w:proofErr w:type="spellStart"/>
             <w:r>
               <w:rPr>
                 <w:rFonts w:cstheme="minorHAnsi"/>
@@ -1198,7 +1129,6 @@
               </w:rPr>
               <w:t>Portata</w:t>
             </w:r>
-            <w:proofErr w:type="spellEnd"/>
           </w:p>
         </w:tc>
         <w:tc>
@@ -1241,6 +1171,128 @@
                 <w:lang w:val="en-US"/>
               </w:rPr>
               <w:t>.2</w:t>
+            </w:r>
+          </w:p>
+        </w:tc>
+      </w:tr>
+      <w:tr>
+        <w:tc>
+          <w:tcPr>
+            <w:tcW w:w="4814" w:type="dxa"/>
+          </w:tcPr>
+          <w:p>
+            <w:pPr>
+              <w:jc w:val="left"/>
+              <w:rPr>
+                <w:rFonts w:cstheme="minorHAnsi"/>
+                <w:sz w:val="28"/>
+                <w:szCs w:val="28"/>
+                <w:lang w:val="en-US"/>
+              </w:rPr>
+            </w:pPr>
+            <w:r>
+              <w:rPr>
+                <w:rFonts w:cstheme="minorHAnsi"/>
+                <w:sz w:val="28"/>
+                <w:szCs w:val="28"/>
+                <w:lang w:val="en-US"/>
+              </w:rPr>
+              <w:t>Test_Aggiungi_Ingrediente</w:t>
+            </w:r>
+            <w:r>
+              <w:rPr>
+                <w:rFonts w:cstheme="minorHAnsi"/>
+                <w:sz w:val="28"/>
+                <w:szCs w:val="28"/>
+                <w:lang w:val="en-US"/>
+              </w:rPr>
+              <w:t>_Portata</w:t>
+            </w:r>
+          </w:p>
+        </w:tc>
+        <w:tc>
+          <w:tcPr>
+            <w:tcW w:w="4814" w:type="dxa"/>
+          </w:tcPr>
+          <w:p>
+            <w:pPr>
+              <w:jc w:val="left"/>
+              <w:rPr>
+                <w:rFonts w:ascii="Calibri" w:hAnsi="Calibri" w:cstheme="minorHAnsi"/>
+                <w:sz w:val="28"/>
+                <w:szCs w:val="28"/>
+                <w:lang w:val="en-US"/>
+              </w:rPr>
+            </w:pPr>
+            <w:r>
+              <w:rPr>
+                <w:rFonts w:ascii="Calibri" w:hAnsi="Calibri" w:cstheme="minorHAnsi"/>
+                <w:sz w:val="28"/>
+                <w:szCs w:val="28"/>
+                <w:lang w:val="en-US"/>
+              </w:rPr>
+              <w:t>TC_2.3</w:t>
+            </w:r>
+          </w:p>
+        </w:tc>
+      </w:tr>
+      <w:tr>
+        <w:tc>
+          <w:tcPr>
+            <w:tcW w:w="4814" w:type="dxa"/>
+          </w:tcPr>
+          <w:p>
+            <w:pPr>
+              <w:jc w:val="left"/>
+              <w:rPr>
+                <w:rFonts w:cstheme="minorHAnsi"/>
+                <w:sz w:val="28"/>
+                <w:szCs w:val="28"/>
+                <w:lang w:val="en-US"/>
+              </w:rPr>
+            </w:pPr>
+            <w:r>
+              <w:rPr>
+                <w:rFonts w:cstheme="minorHAnsi"/>
+                <w:sz w:val="28"/>
+                <w:szCs w:val="28"/>
+                <w:lang w:val="en-US"/>
+              </w:rPr>
+              <w:t>Test_Rimuovi_Ingrediente</w:t>
+            </w:r>
+            <w:r>
+              <w:rPr>
+                <w:rFonts w:cstheme="minorHAnsi"/>
+                <w:sz w:val="28"/>
+                <w:szCs w:val="28"/>
+                <w:lang w:val="en-US"/>
+              </w:rPr>
+              <w:t>_Portata</w:t>
+            </w:r>
+          </w:p>
+        </w:tc>
+        <w:tc>
+          <w:tcPr>
+            <w:tcW w:w="4814" w:type="dxa"/>
+          </w:tcPr>
+          <w:p>
+            <w:pPr>
+              <w:jc w:val="left"/>
+              <w:rPr>
+                <w:rFonts w:ascii="Calibri" w:hAnsi="Calibri" w:cstheme="minorHAnsi"/>
+                <w:sz w:val="28"/>
+                <w:szCs w:val="28"/>
+                <w:lang w:val="en-US"/>
+              </w:rPr>
+            </w:pPr>
+            <w:r>
+              <w:rPr>
+                <w:rFonts w:ascii="Calibri" w:hAnsi="Calibri" w:cstheme="minorHAnsi"/>
+                <w:sz w:val="28"/>
+                <w:szCs w:val="28"/>
+                <w:lang w:val="en-US"/>
+              </w:rPr>
+              <w:t>TC_2.4</w:t>
             </w:r>
           </w:p>
         </w:tc>
@@ -1256,9 +1308,286 @@
           <w:lang w:val="en-US"/>
         </w:rPr>
       </w:pPr>
-      <w:bookmarkStart w:id="2" w:name="_GoBack"/>
-      <w:bookmarkEnd w:id="2"/>
-    </w:p>
+    </w:p>
+    <w:p>
+      <w:pPr>
+        <w:jc w:val="center"/>
+        <w:rPr>
+          <w:rFonts w:ascii="Arial Rounded MT Bold" w:hAnsi="Arial Rounded MT Bold"/>
+          <w:sz w:val="24"/>
+          <w:szCs w:val="24"/>
+          <w:lang w:val="en-US"/>
+        </w:rPr>
+      </w:pPr>
+      <w:r>
+        <w:rPr>
+          <w:rFonts w:ascii="Arial Rounded MT Bold" w:hAnsi="Arial Rounded MT Bold"/>
+          <w:sz w:val="24"/>
+          <w:szCs w:val="24"/>
+          <w:lang w:val="en-US"/>
+        </w:rPr>
+        <w:t>0</w:t>
+      </w:r>
+      <w:r>
+        <w:rPr>
+          <w:rFonts w:ascii="Arial Rounded MT Bold" w:hAnsi="Arial Rounded MT Bold"/>
+          <w:sz w:val="24"/>
+          <w:szCs w:val="24"/>
+          <w:lang w:val="en-US"/>
+        </w:rPr>
+        <w:t>3</w:t>
+      </w:r>
+      <w:r>
+        <w:rPr>
+          <w:rFonts w:ascii="Arial Rounded MT Bold" w:hAnsi="Arial Rounded MT Bold"/>
+          <w:sz w:val="24"/>
+          <w:szCs w:val="24"/>
+          <w:lang w:val="en-US"/>
+        </w:rPr>
+        <w:t xml:space="preserve"> Gestione </w:t>
+      </w:r>
+      <w:r>
+        <w:rPr>
+          <w:rFonts w:ascii="Arial Rounded MT Bold" w:hAnsi="Arial Rounded MT Bold"/>
+          <w:sz w:val="24"/>
+          <w:szCs w:val="24"/>
+          <w:lang w:val="en-US"/>
+        </w:rPr>
+        <w:t>P</w:t>
+      </w:r>
+      <w:r>
+        <w:rPr>
+          <w:rFonts w:ascii="Arial Rounded MT Bold" w:hAnsi="Arial Rounded MT Bold"/>
+          <w:sz w:val="24"/>
+          <w:szCs w:val="24"/>
+          <w:lang w:val="en-US"/>
+        </w:rPr>
+        <w:t>agamento</w:t>
+      </w:r>
+    </w:p>
+    <w:tbl>
+      <w:tblPr>
+        <w:tblStyle w:val="Grigliatabella"/>
+        <w:tblW w:w="0" w:type="auto"/>
+        <w:tblLook w:val="04A0" w:firstRow="1" w:lastRow="0" w:firstColumn="1" w:lastColumn="0" w:noHBand="0" w:noVBand="1"/>
+      </w:tblPr>
+      <w:tblGrid>
+        <w:gridCol w:w="4814"/>
+        <w:gridCol w:w="4814"/>
+      </w:tblGrid>
+      <w:tr>
+        <w:tc>
+          <w:tcPr>
+            <w:tcW w:w="4814" w:type="dxa"/>
+            <w:shd w:val="clear" w:color="auto" w:fill="92D050"/>
+          </w:tcPr>
+          <w:p>
+            <w:pPr>
+              <w:jc w:val="center"/>
+              <w:rPr>
+                <w:rFonts w:cstheme="minorHAnsi"/>
+                <w:sz w:val="28"/>
+                <w:szCs w:val="28"/>
+                <w:lang w:val="en-US"/>
+              </w:rPr>
+            </w:pPr>
+            <w:r>
+              <w:rPr>
+                <w:rFonts w:cstheme="minorHAnsi"/>
+                <w:sz w:val="28"/>
+                <w:szCs w:val="28"/>
+                <w:lang w:val="en-US"/>
+              </w:rPr>
+              <w:t>Test Case</w:t>
+            </w:r>
+          </w:p>
+        </w:tc>
+        <w:tc>
+          <w:tcPr>
+            <w:tcW w:w="4814" w:type="dxa"/>
+            <w:shd w:val="clear" w:color="auto" w:fill="92D050"/>
+          </w:tcPr>
+          <w:p>
+            <w:pPr>
+              <w:jc w:val="center"/>
+              <w:rPr>
+                <w:rFonts w:cstheme="minorHAnsi"/>
+                <w:sz w:val="28"/>
+                <w:szCs w:val="28"/>
+                <w:lang w:val="en-US"/>
+              </w:rPr>
+            </w:pPr>
+            <w:r>
+              <w:rPr>
+                <w:rFonts w:cstheme="minorHAnsi"/>
+                <w:sz w:val="28"/>
+                <w:szCs w:val="28"/>
+                <w:lang w:val="en-US"/>
+              </w:rPr>
+              <w:t>Codice</w:t>
+            </w:r>
+          </w:p>
+        </w:tc>
+      </w:tr>
+      <w:tr>
+        <w:tc>
+          <w:tcPr>
+            <w:tcW w:w="4814" w:type="dxa"/>
+          </w:tcPr>
+          <w:p>
+            <w:pPr>
+              <w:jc w:val="left"/>
+              <w:rPr>
+                <w:rFonts w:cstheme="minorHAnsi"/>
+                <w:sz w:val="28"/>
+                <w:szCs w:val="28"/>
+                <w:lang w:val="en-US"/>
+              </w:rPr>
+            </w:pPr>
+            <w:r>
+              <w:rPr>
+                <w:rFonts w:cstheme="minorHAnsi"/>
+                <w:sz w:val="28"/>
+                <w:szCs w:val="28"/>
+                <w:lang w:val="en-US"/>
+              </w:rPr>
+              <w:t>Test_</w:t>
+            </w:r>
+            <w:r>
+              <w:rPr>
+                <w:rFonts w:cstheme="minorHAnsi"/>
+                <w:sz w:val="28"/>
+                <w:szCs w:val="28"/>
+                <w:lang w:val="en-US"/>
+              </w:rPr>
+              <w:t>Metodo_Pagamento_Carta</w:t>
+            </w:r>
+          </w:p>
+        </w:tc>
+        <w:tc>
+          <w:tcPr>
+            <w:tcW w:w="4814" w:type="dxa"/>
+          </w:tcPr>
+          <w:p>
+            <w:pPr>
+              <w:jc w:val="left"/>
+              <w:rPr>
+                <w:rFonts w:cstheme="minorHAnsi"/>
+                <w:sz w:val="28"/>
+                <w:szCs w:val="28"/>
+                <w:lang w:val="en-US"/>
+              </w:rPr>
+            </w:pPr>
+            <w:r>
+              <w:rPr>
+                <w:rFonts w:cstheme="minorHAnsi"/>
+                <w:sz w:val="28"/>
+                <w:szCs w:val="28"/>
+                <w:lang w:val="en-US"/>
+              </w:rPr>
+              <w:t>TC_</w:t>
+            </w:r>
+            <w:r>
+              <w:rPr>
+                <w:rFonts w:cstheme="minorHAnsi"/>
+                <w:sz w:val="28"/>
+                <w:szCs w:val="28"/>
+                <w:lang w:val="en-US"/>
+              </w:rPr>
+              <w:t>3</w:t>
+            </w:r>
+            <w:r>
+              <w:rPr>
+                <w:rFonts w:cstheme="minorHAnsi"/>
+                <w:sz w:val="28"/>
+                <w:szCs w:val="28"/>
+                <w:lang w:val="en-US"/>
+              </w:rPr>
+              <w:t>.1</w:t>
+            </w:r>
+          </w:p>
+        </w:tc>
+      </w:tr>
+      <w:tr>
+        <w:tc>
+          <w:tcPr>
+            <w:tcW w:w="4814" w:type="dxa"/>
+          </w:tcPr>
+          <w:p>
+            <w:pPr>
+              <w:jc w:val="left"/>
+              <w:rPr>
+                <w:rFonts w:cstheme="minorHAnsi"/>
+                <w:sz w:val="28"/>
+                <w:szCs w:val="28"/>
+                <w:lang w:val="en-US"/>
+              </w:rPr>
+            </w:pPr>
+            <w:r>
+              <w:rPr>
+                <w:rFonts w:cstheme="minorHAnsi"/>
+                <w:sz w:val="28"/>
+                <w:szCs w:val="28"/>
+                <w:lang w:val="en-US"/>
+              </w:rPr>
+              <w:t>Test_</w:t>
+            </w:r>
+            <w:r>
+              <w:rPr>
+                <w:rFonts w:cstheme="minorHAnsi"/>
+                <w:sz w:val="28"/>
+                <w:szCs w:val="28"/>
+                <w:lang w:val="en-US"/>
+              </w:rPr>
+              <w:t>Metodo_Pagameto_Contanti</w:t>
+            </w:r>
+          </w:p>
+        </w:tc>
+        <w:tc>
+          <w:tcPr>
+            <w:tcW w:w="4814" w:type="dxa"/>
+          </w:tcPr>
+          <w:p>
+            <w:pPr>
+              <w:jc w:val="left"/>
+              <w:rPr>
+                <w:rFonts w:ascii="Calibri" w:hAnsi="Calibri" w:cstheme="minorHAnsi"/>
+                <w:sz w:val="28"/>
+                <w:szCs w:val="28"/>
+                <w:lang w:val="en-US"/>
+              </w:rPr>
+            </w:pPr>
+            <w:r>
+              <w:rPr>
+                <w:rFonts w:ascii="Calibri" w:hAnsi="Calibri" w:cstheme="minorHAnsi"/>
+                <w:sz w:val="28"/>
+                <w:szCs w:val="28"/>
+                <w:lang w:val="en-US"/>
+              </w:rPr>
+              <w:t>TC_</w:t>
+            </w:r>
+            <w:r>
+              <w:rPr>
+                <w:rFonts w:ascii="Calibri" w:hAnsi="Calibri" w:cstheme="minorHAnsi"/>
+                <w:sz w:val="28"/>
+                <w:szCs w:val="28"/>
+                <w:lang w:val="en-US"/>
+              </w:rPr>
+              <w:t>3</w:t>
+            </w:r>
+            <w:r>
+              <w:rPr>
+                <w:rFonts w:ascii="Calibri" w:hAnsi="Calibri" w:cstheme="minorHAnsi"/>
+                <w:sz w:val="28"/>
+                <w:szCs w:val="28"/>
+                <w:lang w:val="en-US"/>
+              </w:rPr>
+              <w:t>.2</w:t>
+            </w:r>
+          </w:p>
+        </w:tc>
+      </w:tr>
+    </w:tbl>
     <w:p>
       <w:pPr>
         <w:jc w:val="left"/>
@@ -1272,6 +1601,378 @@
     </w:p>
     <w:p>
       <w:pPr>
+        <w:jc w:val="center"/>
+        <w:rPr>
+          <w:rFonts w:ascii="Arial Rounded MT Bold" w:hAnsi="Arial Rounded MT Bold"/>
+          <w:sz w:val="24"/>
+          <w:szCs w:val="24"/>
+          <w:lang w:val="en-US"/>
+        </w:rPr>
+      </w:pPr>
+    </w:p>
+    <w:p>
+      <w:pPr>
+        <w:jc w:val="center"/>
+        <w:rPr>
+          <w:rFonts w:ascii="Arial Rounded MT Bold" w:hAnsi="Arial Rounded MT Bold"/>
+          <w:sz w:val="24"/>
+          <w:szCs w:val="24"/>
+          <w:lang w:val="en-US"/>
+        </w:rPr>
+      </w:pPr>
+      <w:r>
+        <w:rPr>
+          <w:rFonts w:ascii="Arial Rounded MT Bold" w:hAnsi="Arial Rounded MT Bold"/>
+          <w:sz w:val="24"/>
+          <w:szCs w:val="24"/>
+          <w:lang w:val="en-US"/>
+        </w:rPr>
+        <w:lastRenderedPageBreak/>
+        <w:t>0</w:t>
+      </w:r>
+      <w:r>
+        <w:rPr>
+          <w:rFonts w:ascii="Arial Rounded MT Bold" w:hAnsi="Arial Rounded MT Bold"/>
+          <w:sz w:val="24"/>
+          <w:szCs w:val="24"/>
+          <w:lang w:val="en-US"/>
+        </w:rPr>
+        <w:t>4</w:t>
+      </w:r>
+      <w:r>
+        <w:rPr>
+          <w:rFonts w:ascii="Arial Rounded MT Bold" w:hAnsi="Arial Rounded MT Bold"/>
+          <w:sz w:val="24"/>
+          <w:szCs w:val="24"/>
+          <w:lang w:val="en-US"/>
+        </w:rPr>
+        <w:t xml:space="preserve"> Gestione </w:t>
+      </w:r>
+      <w:r>
+        <w:rPr>
+          <w:rFonts w:ascii="Arial Rounded MT Bold" w:hAnsi="Arial Rounded MT Bold"/>
+          <w:sz w:val="24"/>
+          <w:szCs w:val="24"/>
+          <w:lang w:val="en-US"/>
+        </w:rPr>
+        <w:t>Inventario</w:t>
+      </w:r>
+    </w:p>
+    <w:tbl>
+      <w:tblPr>
+        <w:tblStyle w:val="Grigliatabella"/>
+        <w:tblW w:w="0" w:type="auto"/>
+        <w:tblLook w:val="04A0" w:firstRow="1" w:lastRow="0" w:firstColumn="1" w:lastColumn="0" w:noHBand="0" w:noVBand="1"/>
+      </w:tblPr>
+      <w:tblGrid>
+        <w:gridCol w:w="4814"/>
+        <w:gridCol w:w="4814"/>
+      </w:tblGrid>
+      <w:tr>
+        <w:tc>
+          <w:tcPr>
+            <w:tcW w:w="4814" w:type="dxa"/>
+            <w:shd w:val="clear" w:color="auto" w:fill="92D050"/>
+          </w:tcPr>
+          <w:p>
+            <w:pPr>
+              <w:jc w:val="center"/>
+              <w:rPr>
+                <w:rFonts w:cstheme="minorHAnsi"/>
+                <w:sz w:val="28"/>
+                <w:szCs w:val="28"/>
+                <w:lang w:val="en-US"/>
+              </w:rPr>
+            </w:pPr>
+            <w:r>
+              <w:rPr>
+                <w:rFonts w:cstheme="minorHAnsi"/>
+                <w:sz w:val="28"/>
+                <w:szCs w:val="28"/>
+                <w:lang w:val="en-US"/>
+              </w:rPr>
+              <w:t>Test Case</w:t>
+            </w:r>
+          </w:p>
+        </w:tc>
+        <w:tc>
+          <w:tcPr>
+            <w:tcW w:w="4814" w:type="dxa"/>
+            <w:shd w:val="clear" w:color="auto" w:fill="92D050"/>
+          </w:tcPr>
+          <w:p>
+            <w:pPr>
+              <w:jc w:val="center"/>
+              <w:rPr>
+                <w:rFonts w:cstheme="minorHAnsi"/>
+                <w:sz w:val="28"/>
+                <w:szCs w:val="28"/>
+                <w:lang w:val="en-US"/>
+              </w:rPr>
+            </w:pPr>
+            <w:r>
+              <w:rPr>
+                <w:rFonts w:cstheme="minorHAnsi"/>
+                <w:sz w:val="28"/>
+                <w:szCs w:val="28"/>
+                <w:lang w:val="en-US"/>
+              </w:rPr>
+              <w:t>Codice</w:t>
+            </w:r>
+          </w:p>
+        </w:tc>
+      </w:tr>
+      <w:tr>
+        <w:tc>
+          <w:tcPr>
+            <w:tcW w:w="4814" w:type="dxa"/>
+          </w:tcPr>
+          <w:p>
+            <w:pPr>
+              <w:jc w:val="left"/>
+              <w:rPr>
+                <w:rFonts w:cstheme="minorHAnsi"/>
+                <w:sz w:val="28"/>
+                <w:szCs w:val="28"/>
+                <w:lang w:val="en-US"/>
+              </w:rPr>
+            </w:pPr>
+            <w:r>
+              <w:rPr>
+                <w:rFonts w:cstheme="minorHAnsi"/>
+                <w:sz w:val="28"/>
+                <w:szCs w:val="28"/>
+                <w:lang w:val="en-US"/>
+              </w:rPr>
+              <w:t>Test_</w:t>
+            </w:r>
+            <w:r>
+              <w:rPr>
+                <w:rFonts w:cstheme="minorHAnsi"/>
+                <w:sz w:val="28"/>
+                <w:szCs w:val="28"/>
+                <w:lang w:val="en-US"/>
+              </w:rPr>
+              <w:t>Rimuovi</w:t>
+            </w:r>
+            <w:r>
+              <w:rPr>
+                <w:rFonts w:cstheme="minorHAnsi"/>
+                <w:sz w:val="28"/>
+                <w:szCs w:val="28"/>
+                <w:lang w:val="en-US"/>
+              </w:rPr>
+              <w:t>_Portata</w:t>
+            </w:r>
+          </w:p>
+        </w:tc>
+        <w:tc>
+          <w:tcPr>
+            <w:tcW w:w="4814" w:type="dxa"/>
+          </w:tcPr>
+          <w:p>
+            <w:pPr>
+              <w:jc w:val="left"/>
+              <w:rPr>
+                <w:rFonts w:cstheme="minorHAnsi"/>
+                <w:sz w:val="28"/>
+                <w:szCs w:val="28"/>
+                <w:lang w:val="en-US"/>
+              </w:rPr>
+            </w:pPr>
+            <w:r>
+              <w:rPr>
+                <w:rFonts w:cstheme="minorHAnsi"/>
+                <w:sz w:val="28"/>
+                <w:szCs w:val="28"/>
+                <w:lang w:val="en-US"/>
+              </w:rPr>
+              <w:t>TC_</w:t>
+            </w:r>
+            <w:r>
+              <w:rPr>
+                <w:rFonts w:cstheme="minorHAnsi"/>
+                <w:sz w:val="28"/>
+                <w:szCs w:val="28"/>
+                <w:lang w:val="en-US"/>
+              </w:rPr>
+              <w:t>4</w:t>
+            </w:r>
+            <w:r>
+              <w:rPr>
+                <w:rFonts w:cstheme="minorHAnsi"/>
+                <w:sz w:val="28"/>
+                <w:szCs w:val="28"/>
+                <w:lang w:val="en-US"/>
+              </w:rPr>
+              <w:t>.1</w:t>
+            </w:r>
+          </w:p>
+        </w:tc>
+      </w:tr>
+      <w:tr>
+        <w:tc>
+          <w:tcPr>
+            <w:tcW w:w="4814" w:type="dxa"/>
+          </w:tcPr>
+          <w:p>
+            <w:pPr>
+              <w:jc w:val="left"/>
+              <w:rPr>
+                <w:rFonts w:cstheme="minorHAnsi"/>
+                <w:sz w:val="28"/>
+                <w:szCs w:val="28"/>
+                <w:lang w:val="en-US"/>
+              </w:rPr>
+            </w:pPr>
+            <w:r>
+              <w:rPr>
+                <w:rFonts w:cstheme="minorHAnsi"/>
+                <w:sz w:val="28"/>
+                <w:szCs w:val="28"/>
+                <w:lang w:val="en-US"/>
+              </w:rPr>
+              <w:t>Test_</w:t>
+            </w:r>
+            <w:r>
+              <w:rPr>
+                <w:rFonts w:cstheme="minorHAnsi"/>
+                <w:sz w:val="28"/>
+                <w:szCs w:val="28"/>
+                <w:lang w:val="en-US"/>
+              </w:rPr>
+              <w:t>Rimuovi</w:t>
+            </w:r>
+            <w:r>
+              <w:rPr>
+                <w:rFonts w:cstheme="minorHAnsi"/>
+                <w:sz w:val="28"/>
+                <w:szCs w:val="28"/>
+                <w:lang w:val="en-US"/>
+              </w:rPr>
+              <w:t>_</w:t>
+            </w:r>
+            <w:r>
+              <w:rPr>
+                <w:rFonts w:cstheme="minorHAnsi"/>
+                <w:sz w:val="28"/>
+                <w:szCs w:val="28"/>
+                <w:lang w:val="en-US"/>
+              </w:rPr>
+              <w:t>Ingrediente</w:t>
+            </w:r>
+          </w:p>
+        </w:tc>
+        <w:tc>
+          <w:tcPr>
+            <w:tcW w:w="4814" w:type="dxa"/>
+          </w:tcPr>
+          <w:p>
+            <w:pPr>
+              <w:jc w:val="left"/>
+              <w:rPr>
+                <w:rFonts w:ascii="Calibri" w:hAnsi="Calibri" w:cstheme="minorHAnsi"/>
+                <w:sz w:val="28"/>
+                <w:szCs w:val="28"/>
+                <w:lang w:val="en-US"/>
+              </w:rPr>
+            </w:pPr>
+            <w:r>
+              <w:rPr>
+                <w:rFonts w:ascii="Calibri" w:hAnsi="Calibri" w:cstheme="minorHAnsi"/>
+                <w:sz w:val="28"/>
+                <w:szCs w:val="28"/>
+                <w:lang w:val="en-US"/>
+              </w:rPr>
+              <w:t>TC_</w:t>
+            </w:r>
+            <w:r>
+              <w:rPr>
+                <w:rFonts w:ascii="Calibri" w:hAnsi="Calibri" w:cstheme="minorHAnsi"/>
+                <w:sz w:val="28"/>
+                <w:szCs w:val="28"/>
+                <w:lang w:val="en-US"/>
+              </w:rPr>
+              <w:t>4</w:t>
+            </w:r>
+            <w:r>
+              <w:rPr>
+                <w:rFonts w:ascii="Calibri" w:hAnsi="Calibri" w:cstheme="minorHAnsi"/>
+                <w:sz w:val="28"/>
+                <w:szCs w:val="28"/>
+                <w:lang w:val="en-US"/>
+              </w:rPr>
+              <w:t>.2</w:t>
+            </w:r>
+          </w:p>
+        </w:tc>
+      </w:tr>
+      <w:tr>
+        <w:tc>
+          <w:tcPr>
+            <w:tcW w:w="4814" w:type="dxa"/>
+          </w:tcPr>
+          <w:p>
+            <w:pPr>
+              <w:jc w:val="left"/>
+              <w:rPr>
+                <w:rFonts w:cstheme="minorHAnsi"/>
+                <w:sz w:val="28"/>
+                <w:szCs w:val="28"/>
+                <w:lang w:val="en-US"/>
+              </w:rPr>
+            </w:pPr>
+            <w:r>
+              <w:rPr>
+                <w:rFonts w:cstheme="minorHAnsi"/>
+                <w:sz w:val="28"/>
+                <w:szCs w:val="28"/>
+                <w:lang w:val="en-US"/>
+              </w:rPr>
+              <w:t>Test_Aggiungi_Nuovo_Ingrediente</w:t>
+            </w:r>
+          </w:p>
+        </w:tc>
+        <w:tc>
+          <w:tcPr>
+            <w:tcW w:w="4814" w:type="dxa"/>
+          </w:tcPr>
+          <w:p>
+            <w:pPr>
+              <w:jc w:val="left"/>
+              <w:rPr>
+                <w:rFonts w:ascii="Calibri" w:hAnsi="Calibri" w:cstheme="minorHAnsi"/>
+                <w:sz w:val="28"/>
+                <w:szCs w:val="28"/>
+                <w:lang w:val="en-US"/>
+              </w:rPr>
+            </w:pPr>
+            <w:r>
+              <w:rPr>
+                <w:rFonts w:ascii="Calibri" w:hAnsi="Calibri" w:cstheme="minorHAnsi"/>
+                <w:sz w:val="28"/>
+                <w:szCs w:val="28"/>
+                <w:lang w:val="en-US"/>
+              </w:rPr>
+              <w:t>TC_4.3</w:t>
+            </w:r>
+          </w:p>
+        </w:tc>
+      </w:tr>
+    </w:tbl>
+    <w:p>
+      <w:pPr>
+        <w:jc w:val="left"/>
+        <w:rPr>
+          <w:rFonts w:ascii="Arial Rounded MT Bold" w:hAnsi="Arial Rounded MT Bold"/>
+          <w:sz w:val="28"/>
+          <w:szCs w:val="28"/>
+          <w:lang w:val="en-US"/>
+        </w:rPr>
+      </w:pPr>
+    </w:p>
+    <w:p>
+      <w:pPr>
         <w:pStyle w:val="Titolo1"/>
         <w:rPr>
           <w:lang w:val="en-US"/>
@@ -1293,19 +1994,183 @@
       <w:bookmarkEnd w:id="3"/>
     </w:p>
     <w:p>
-      <w:pPr>
-        <w:rPr>
-          <w:lang w:val="en-US"/>
-        </w:rPr>
-      </w:pPr>
-    </w:p>
-    <w:p>
-      <w:pPr>
-        <w:rPr>
-          <w:lang w:val="en-US"/>
-        </w:rPr>
-      </w:pPr>
-    </w:p>
+      <w:r>
+        <w:t>Di seguito l’elenco degli i</w:t>
+      </w:r>
+      <w:r>
+        <w:t>nput per ogni test case:</w:t>
+      </w:r>
+    </w:p>
+    <w:p/>
+    <w:p>
+      <w:pPr>
+        <w:pStyle w:val="Paragrafoelenco"/>
+        <w:numPr>
+          <w:ilvl w:val="0"/>
+          <w:numId w:val="5"/>
+        </w:numPr>
+        <w:rPr>
+          <w:rFonts w:ascii="Arial Rounded MT Bold" w:hAnsi="Arial Rounded MT Bold"/>
+        </w:rPr>
+      </w:pPr>
+      <w:r>
+        <w:rPr>
+          <w:rFonts w:ascii="Arial Rounded MT Bold" w:hAnsi="Arial Rounded MT Bold"/>
+        </w:rPr>
+        <w:t>LOGIN</w:t>
+      </w:r>
+    </w:p>
+    <w:p>
+      <w:pPr>
+        <w:pStyle w:val="Paragrafoelenco"/>
+        <w:ind w:left="1080"/>
+        <w:rPr>
+          <w:rFonts w:ascii="Arial Rounded MT Bold" w:hAnsi="Arial Rounded MT Bold"/>
+        </w:rPr>
+      </w:pPr>
+    </w:p>
+    <w:tbl>
+      <w:tblPr>
+        <w:tblStyle w:val="Grigliatabella"/>
+        <w:tblW w:w="0" w:type="auto"/>
+        <w:tblInd w:w="1080" w:type="dxa"/>
+        <w:tblLook w:val="04A0" w:firstRow="1" w:lastRow="0" w:firstColumn="1" w:lastColumn="0" w:noHBand="0" w:noVBand="1"/>
+      </w:tblPr>
+      <w:tblGrid>
+        <w:gridCol w:w="4274"/>
+        <w:gridCol w:w="4274"/>
+      </w:tblGrid>
+      <w:tr>
+        <w:tc>
+          <w:tcPr>
+            <w:tcW w:w="4814" w:type="dxa"/>
+          </w:tcPr>
+          <w:p>
+            <w:pPr>
+              <w:pStyle w:val="Paragrafoelenco"/>
+              <w:ind w:left="0"/>
+              <w:rPr>
+                <w:rFonts w:ascii="Calibri" w:hAnsi="Calibri"/>
+              </w:rPr>
+            </w:pPr>
+          </w:p>
+        </w:tc>
+        <w:tc>
+          <w:tcPr>
+            <w:tcW w:w="4814" w:type="dxa"/>
+          </w:tcPr>
+          <w:p>
+            <w:pPr>
+              <w:pStyle w:val="Paragrafoelenco"/>
+              <w:ind w:left="0"/>
+              <w:rPr>
+                <w:rFonts w:ascii="Calibri" w:hAnsi="Calibri"/>
+              </w:rPr>
+            </w:pPr>
+          </w:p>
+        </w:tc>
+      </w:tr>
+      <w:tr>
+        <w:tc>
+          <w:tcPr>
+            <w:tcW w:w="4814" w:type="dxa"/>
+          </w:tcPr>
+          <w:p>
+            <w:pPr>
+              <w:pStyle w:val="Paragrafoelenco"/>
+              <w:ind w:left="0"/>
+              <w:rPr>
+                <w:rFonts w:ascii="Calibri" w:hAnsi="Calibri"/>
+              </w:rPr>
+            </w:pPr>
+          </w:p>
+        </w:tc>
+        <w:tc>
+          <w:tcPr>
+            <w:tcW w:w="4814" w:type="dxa"/>
+          </w:tcPr>
+          <w:p>
+            <w:pPr>
+              <w:pStyle w:val="Paragrafoelenco"/>
+              <w:ind w:left="0"/>
+              <w:rPr>
+                <w:rFonts w:ascii="Calibri" w:hAnsi="Calibri"/>
+              </w:rPr>
+            </w:pPr>
+          </w:p>
+        </w:tc>
+      </w:tr>
+      <w:tr>
+        <w:tc>
+          <w:tcPr>
+            <w:tcW w:w="4814" w:type="dxa"/>
+          </w:tcPr>
+          <w:p>
+            <w:pPr>
+              <w:pStyle w:val="Paragrafoelenco"/>
+              <w:ind w:left="0"/>
+              <w:rPr>
+                <w:rFonts w:ascii="Calibri" w:hAnsi="Calibri"/>
+              </w:rPr>
+            </w:pPr>
+          </w:p>
+        </w:tc>
+        <w:tc>
+          <w:tcPr>
+            <w:tcW w:w="4814" w:type="dxa"/>
+          </w:tcPr>
+          <w:p>
+            <w:pPr>
+              <w:pStyle w:val="Paragrafoelenco"/>
+              <w:ind w:left="0"/>
+              <w:rPr>
+                <w:rFonts w:ascii="Calibri" w:hAnsi="Calibri"/>
+              </w:rPr>
+            </w:pPr>
+          </w:p>
+        </w:tc>
+      </w:tr>
+      <w:tr>
+        <w:tc>
+          <w:tcPr>
+            <w:tcW w:w="4814" w:type="dxa"/>
+          </w:tcPr>
+          <w:p>
+            <w:pPr>
+              <w:pStyle w:val="Paragrafoelenco"/>
+              <w:ind w:left="0"/>
+              <w:rPr>
+                <w:rFonts w:ascii="Calibri" w:hAnsi="Calibri"/>
+              </w:rPr>
+            </w:pPr>
+          </w:p>
+        </w:tc>
+        <w:tc>
+          <w:tcPr>
+            <w:tcW w:w="4814" w:type="dxa"/>
+          </w:tcPr>
+          <w:p>
+            <w:pPr>
+              <w:pStyle w:val="Paragrafoelenco"/>
+              <w:ind w:left="0"/>
+              <w:rPr>
+                <w:rFonts w:ascii="Calibri" w:hAnsi="Calibri"/>
+              </w:rPr>
+            </w:pPr>
+          </w:p>
+        </w:tc>
+      </w:tr>
+    </w:tbl>
+    <w:p>
+      <w:pPr>
+        <w:pStyle w:val="Paragrafoelenco"/>
+        <w:ind w:left="1080"/>
+        <w:rPr>
+          <w:rFonts w:ascii="Calibri" w:hAnsi="Calibri"/>
+        </w:rPr>
+      </w:pPr>
+    </w:p>
+    <w:p/>
     <w:sectPr>
       <w:pgSz w:w="11906" w:h="16838"/>
       <w:pgMar w:top="1417" w:right="1134" w:bottom="1134" w:left="1134" w:header="708" w:footer="708" w:gutter="0"/>
@@ -1319,6 +2184,181 @@
 <file path=word/numbering.xml><?xml version="1.0" encoding="utf-8"?>
 <w:numbering xmlns:wpc="http://schemas.microsoft.com/office/word/2010/wordprocessingCanvas" xmlns:cx="http://schemas.microsoft.com/office/drawing/2014/chartex" xmlns:cx1="http://schemas.microsoft.com/office/drawing/2015/9/8/chartex" xmlns:cx2="http://schemas.microsoft.com/office/drawing/2015/10/21/chartex" xmlns:cx3="http://schemas.microsoft.com/office/drawing/2016/5/9/chartex" xmlns:cx4="http://schemas.microsoft.com/office/drawing/2016/5/10/chartex" xmlns:cx5="http://schemas.microsoft.com/office/drawing/2016/5/11/chartex" xmlns:cx6="http://schemas.microsoft.com/office/drawing/2016/5/12/chartex" xmlns:cx7="http://schemas.microsoft.com/office/drawing/2016/5/13/chartex" xmlns:cx8="http://schemas.microsoft.com/office/drawing/2016/5/14/chartex" xmlns:mc="http://schemas.openxmlformats.org/markup-compatibility/2006" xmlns:aink="http://schemas.microsoft.com/office/drawing/2016/ink" xmlns:am3d="http://schemas.microsoft.com/office/drawing/2017/model3d" xmlns:o="urn:schemas-microsoft-com:office:office" xmlns:r="http://schemas.openxmlformats.org/officeDocument/2006/relationships" xmlns:m="http://schemas.openxmlformats.org/officeDocument/2006/math" xmlns:v="urn:schemas-microsoft-com:vml" xmlns:wp14="http://schemas.microsoft.com/office/word/2010/wordprocessingDrawing" xmlns:wp="http://schemas.openxmlformats.org/drawingml/2006/wordprocessingDrawing" xmlns:w10="urn:schemas-microsoft-com:office:word" xmlns:w="http://schemas.openxmlformats.org/wordprocessingml/2006/main" xmlns:w14="http://schemas.microsoft.com/office/word/2010/wordml" xmlns:w15="http://schemas.microsoft.com/office/word/2012/wordml" xmlns:w16cid="http://schemas.microsoft.com/office/word/2016/wordml/cid" xmlns:w16se="http://schemas.microsoft.com/office/word/2015/wordml/symex" xmlns:wpg="http://schemas.microsoft.com/office/word/2010/wordprocessingGroup" xmlns:wpi="http://schemas.microsoft.com/office/word/2010/wordprocessingInk" xmlns:wne="http://schemas.microsoft.com/office/word/2006/wordml" xmlns:wps="http://schemas.microsoft.com/office/word/2010/wordprocessingShape" mc:Ignorable="w14 w15 w16se w16cid wp14">
   <w:abstractNum w:abstractNumId="0" w15:restartNumberingAfterBreak="0">
+    <w:nsid w:val="11191ABD"/>
+    <w:multiLevelType w:val="hybridMultilevel"/>
+    <w:tmpl w:val="D5E2BF00"/>
+    <w:lvl w:ilvl="0" w:tplc="0410000F">
+      <w:start w:val="1"/>
+      <w:numFmt w:val="decimal"/>
+      <w:lvlText w:val="%1."/>
+      <w:lvlJc w:val="left"/>
+      <w:pPr>
+        <w:ind w:left="720" w:hanging="360"/>
+      </w:pPr>
+    </w:lvl>
+    <w:lvl w:ilvl="1" w:tplc="04100019" w:tentative="1">
+      <w:start w:val="1"/>
+      <w:numFmt w:val="lowerLetter"/>
+      <w:lvlText w:val="%2."/>
+      <w:lvlJc w:val="left"/>
+      <w:pPr>
+        <w:ind w:left="1440" w:hanging="360"/>
+      </w:pPr>
+    </w:lvl>
+    <w:lvl w:ilvl="2" w:tplc="0410001B" w:tentative="1">
+      <w:start w:val="1"/>
+      <w:numFmt w:val="lowerRoman"/>
+      <w:lvlText w:val="%3."/>
+      <w:lvlJc w:val="right"/>
+      <w:pPr>
+        <w:ind w:left="2160" w:hanging="180"/>
+      </w:pPr>
+    </w:lvl>
+    <w:lvl w:ilvl="3" w:tplc="0410000F" w:tentative="1">
+      <w:start w:val="1"/>
+      <w:numFmt w:val="decimal"/>
+      <w:lvlText w:val="%4."/>
+      <w:lvlJc w:val="left"/>
+      <w:pPr>
+        <w:ind w:left="2880" w:hanging="360"/>
+      </w:pPr>
+    </w:lvl>
+    <w:lvl w:ilvl="4" w:tplc="04100019" w:tentative="1">
+      <w:start w:val="1"/>
+      <w:numFmt w:val="lowerLetter"/>
+      <w:lvlText w:val="%5."/>
+      <w:lvlJc w:val="left"/>
+      <w:pPr>
+        <w:ind w:left="3600" w:hanging="360"/>
+      </w:pPr>
+    </w:lvl>
+    <w:lvl w:ilvl="5" w:tplc="0410001B" w:tentative="1">
+      <w:start w:val="1"/>
+      <w:numFmt w:val="lowerRoman"/>
+      <w:lvlText w:val="%6."/>
+      <w:lvlJc w:val="right"/>
+      <w:pPr>
+        <w:ind w:left="4320" w:hanging="180"/>
+      </w:pPr>
+    </w:lvl>
+    <w:lvl w:ilvl="6" w:tplc="0410000F" w:tentative="1">
+      <w:start w:val="1"/>
+      <w:numFmt w:val="decimal"/>
+      <w:lvlText w:val="%7."/>
+      <w:lvlJc w:val="left"/>
+      <w:pPr>
+        <w:ind w:left="5040" w:hanging="360"/>
+      </w:pPr>
+    </w:lvl>
+    <w:lvl w:ilvl="7" w:tplc="04100019" w:tentative="1">
+      <w:start w:val="1"/>
+      <w:numFmt w:val="lowerLetter"/>
+      <w:lvlText w:val="%8."/>
+      <w:lvlJc w:val="left"/>
+      <w:pPr>
+        <w:ind w:left="5760" w:hanging="360"/>
+      </w:pPr>
+    </w:lvl>
+    <w:lvl w:ilvl="8" w:tplc="0410001B" w:tentative="1">
+      <w:start w:val="1"/>
+      <w:numFmt w:val="lowerRoman"/>
+      <w:lvlText w:val="%9."/>
+      <w:lvlJc w:val="right"/>
+      <w:pPr>
+        <w:ind w:left="6480" w:hanging="180"/>
+      </w:pPr>
+    </w:lvl>
+  </w:abstractNum>
+  <w:abstractNum w:abstractNumId="1" w15:restartNumberingAfterBreak="0">
+    <w:nsid w:val="27E953D3"/>
+    <w:multiLevelType w:val="hybridMultilevel"/>
+    <w:tmpl w:val="33EC73E4"/>
+    <w:lvl w:ilvl="0" w:tplc="578ADD52">
+      <w:start w:val="1"/>
+      <w:numFmt w:val="decimal"/>
+      <w:lvlText w:val="1.%1"/>
+      <w:lvlJc w:val="left"/>
+      <w:pPr>
+        <w:ind w:left="1080" w:hanging="360"/>
+      </w:pPr>
+      <w:rPr>
+        <w:rFonts w:hint="default"/>
+      </w:rPr>
+    </w:lvl>
+    <w:lvl w:ilvl="1" w:tplc="04100019" w:tentative="1">
+      <w:start w:val="1"/>
+      <w:numFmt w:val="lowerLetter"/>
+      <w:lvlText w:val="%2."/>
+      <w:lvlJc w:val="left"/>
+      <w:pPr>
+        <w:ind w:left="1440" w:hanging="360"/>
+      </w:pPr>
+    </w:lvl>
+    <w:lvl w:ilvl="2" w:tplc="0410001B" w:tentative="1">
+      <w:start w:val="1"/>
+      <w:numFmt w:val="lowerRoman"/>
+      <w:lvlText w:val="%3."/>
+      <w:lvlJc w:val="right"/>
+      <w:pPr>
+        <w:ind w:left="2160" w:hanging="180"/>
+      </w:pPr>
+    </w:lvl>
+    <w:lvl w:ilvl="3" w:tplc="0410000F" w:tentative="1">
+      <w:start w:val="1"/>
+      <w:numFmt w:val="decimal"/>
+      <w:lvlText w:val="%4."/>
+      <w:lvlJc w:val="left"/>
+      <w:pPr>
+        <w:ind w:left="2880" w:hanging="360"/>
+      </w:pPr>
+    </w:lvl>
+    <w:lvl w:ilvl="4" w:tplc="04100019" w:tentative="1">
+      <w:start w:val="1"/>
+      <w:numFmt w:val="lowerLetter"/>
+      <w:lvlText w:val="%5."/>
+      <w:lvlJc w:val="left"/>
+      <w:pPr>
+        <w:ind w:left="3600" w:hanging="360"/>
+      </w:pPr>
+    </w:lvl>
+    <w:lvl w:ilvl="5" w:tplc="0410001B" w:tentative="1">
+      <w:start w:val="1"/>
+      <w:numFmt w:val="lowerRoman"/>
+      <w:lvlText w:val="%6."/>
+      <w:lvlJc w:val="right"/>
+      <w:pPr>
+        <w:ind w:left="4320" w:hanging="180"/>
+      </w:pPr>
+    </w:lvl>
+    <w:lvl w:ilvl="6" w:tplc="0410000F" w:tentative="1">
+      <w:start w:val="1"/>
+      <w:numFmt w:val="decimal"/>
+      <w:lvlText w:val="%7."/>
+      <w:lvlJc w:val="left"/>
+      <w:pPr>
+        <w:ind w:left="5040" w:hanging="360"/>
+      </w:pPr>
+    </w:lvl>
+    <w:lvl w:ilvl="7" w:tplc="04100019" w:tentative="1">
+      <w:start w:val="1"/>
+      <w:numFmt w:val="lowerLetter"/>
+      <w:lvlText w:val="%8."/>
+      <w:lvlJc w:val="left"/>
+      <w:pPr>
+        <w:ind w:left="5760" w:hanging="360"/>
+      </w:pPr>
+    </w:lvl>
+    <w:lvl w:ilvl="8" w:tplc="0410001B" w:tentative="1">
+      <w:start w:val="1"/>
+      <w:numFmt w:val="lowerRoman"/>
+      <w:lvlText w:val="%9."/>
+      <w:lvlJc w:val="right"/>
+      <w:pPr>
+        <w:ind w:left="6480" w:hanging="180"/>
+      </w:pPr>
+    </w:lvl>
+  </w:abstractNum>
+  <w:abstractNum w:abstractNumId="2" w15:restartNumberingAfterBreak="0">
     <w:nsid w:val="3D9B2E8D"/>
     <w:multiLevelType w:val="hybridMultilevel"/>
     <w:tmpl w:val="321226F2"/>
@@ -1404,7 +2444,7 @@
       </w:pPr>
     </w:lvl>
   </w:abstractNum>
-  <w:abstractNum w:abstractNumId="1" w15:restartNumberingAfterBreak="0">
+  <w:abstractNum w:abstractNumId="3" w15:restartNumberingAfterBreak="0">
     <w:nsid w:val="3EF17180"/>
     <w:multiLevelType w:val="multilevel"/>
     <w:tmpl w:val="E690DA7C"/>
@@ -1498,8 +2538,97 @@
       </w:pPr>
     </w:lvl>
   </w:abstractNum>
+  <w:abstractNum w:abstractNumId="4" w15:restartNumberingAfterBreak="0">
+    <w:nsid w:val="5988756B"/>
+    <w:multiLevelType w:val="hybridMultilevel"/>
+    <w:tmpl w:val="DC00A386"/>
+    <w:lvl w:ilvl="0" w:tplc="B142C3C4">
+      <w:start w:val="1"/>
+      <w:numFmt w:val="decimal"/>
+      <w:lvlText w:val="%1.1"/>
+      <w:lvlJc w:val="left"/>
+      <w:pPr>
+        <w:ind w:left="1080" w:hanging="360"/>
+      </w:pPr>
+      <w:rPr>
+        <w:rFonts w:hint="default"/>
+      </w:rPr>
+    </w:lvl>
+    <w:lvl w:ilvl="1" w:tplc="04100019" w:tentative="1">
+      <w:start w:val="1"/>
+      <w:numFmt w:val="lowerLetter"/>
+      <w:lvlText w:val="%2."/>
+      <w:lvlJc w:val="left"/>
+      <w:pPr>
+        <w:ind w:left="1440" w:hanging="360"/>
+      </w:pPr>
+    </w:lvl>
+    <w:lvl w:ilvl="2" w:tplc="0410001B" w:tentative="1">
+      <w:start w:val="1"/>
+      <w:numFmt w:val="lowerRoman"/>
+      <w:lvlText w:val="%3."/>
+      <w:lvlJc w:val="right"/>
+      <w:pPr>
+        <w:ind w:left="2160" w:hanging="180"/>
+      </w:pPr>
+    </w:lvl>
+    <w:lvl w:ilvl="3" w:tplc="0410000F" w:tentative="1">
+      <w:start w:val="1"/>
+      <w:numFmt w:val="decimal"/>
+      <w:lvlText w:val="%4."/>
+      <w:lvlJc w:val="left"/>
+      <w:pPr>
+        <w:ind w:left="2880" w:hanging="360"/>
+      </w:pPr>
+    </w:lvl>
+    <w:lvl w:ilvl="4" w:tplc="04100019" w:tentative="1">
+      <w:start w:val="1"/>
+      <w:numFmt w:val="lowerLetter"/>
+      <w:lvlText w:val="%5."/>
+      <w:lvlJc w:val="left"/>
+      <w:pPr>
+        <w:ind w:left="3600" w:hanging="360"/>
+      </w:pPr>
+    </w:lvl>
+    <w:lvl w:ilvl="5" w:tplc="0410001B" w:tentative="1">
+      <w:start w:val="1"/>
+      <w:numFmt w:val="lowerRoman"/>
+      <w:lvlText w:val="%6."/>
+      <w:lvlJc w:val="right"/>
+      <w:pPr>
+        <w:ind w:left="4320" w:hanging="180"/>
+      </w:pPr>
+    </w:lvl>
+    <w:lvl w:ilvl="6" w:tplc="0410000F" w:tentative="1">
+      <w:start w:val="1"/>
+      <w:numFmt w:val="decimal"/>
+      <w:lvlText w:val="%7."/>
+      <w:lvlJc w:val="left"/>
+      <w:pPr>
+        <w:ind w:left="5040" w:hanging="360"/>
+      </w:pPr>
+    </w:lvl>
+    <w:lvl w:ilvl="7" w:tplc="04100019" w:tentative="1">
+      <w:start w:val="1"/>
+      <w:numFmt w:val="lowerLetter"/>
+      <w:lvlText w:val="%8."/>
+      <w:lvlJc w:val="left"/>
+      <w:pPr>
+        <w:ind w:left="5760" w:hanging="360"/>
+      </w:pPr>
+    </w:lvl>
+    <w:lvl w:ilvl="8" w:tplc="0410001B" w:tentative="1">
+      <w:start w:val="1"/>
+      <w:numFmt w:val="lowerRoman"/>
+      <w:lvlText w:val="%9."/>
+      <w:lvlJc w:val="right"/>
+      <w:pPr>
+        <w:ind w:left="6480" w:hanging="180"/>
+      </w:pPr>
+    </w:lvl>
+  </w:abstractNum>
   <w:num w:numId="1">
-    <w:abstractNumId w:val="1"/>
+    <w:abstractNumId w:val="3"/>
     <w:lvlOverride w:ilvl="0">
       <w:startOverride w:val="1"/>
     </w:lvlOverride>
@@ -1529,7 +2658,16 @@
     </w:lvlOverride>
   </w:num>
   <w:num w:numId="2">
+    <w:abstractNumId w:val="2"/>
+  </w:num>
+  <w:num w:numId="3">
     <w:abstractNumId w:val="0"/>
+  </w:num>
+  <w:num w:numId="4">
+    <w:abstractNumId w:val="4"/>
+  </w:num>
+  <w:num w:numId="5">
+    <w:abstractNumId w:val="1"/>
   </w:num>
 </w:numbering>
 </file>
@@ -2419,7 +3557,7 @@
 </file>
 
 <file path=customXml/itemProps1.xml><?xml version="1.0" encoding="utf-8"?>
-<ds:datastoreItem xmlns:ds="http://schemas.openxmlformats.org/officeDocument/2006/customXml" ds:itemID="{678B44B9-35F5-4AA9-8C7F-FE5E83FC1542}">
+<ds:datastoreItem xmlns:ds="http://schemas.openxmlformats.org/officeDocument/2006/customXml" ds:itemID="{3F37E53A-533C-48B5-85AE-1E1036190262}">
   <ds:schemaRefs>
     <ds:schemaRef ds:uri="http://schemas.openxmlformats.org/officeDocument/2006/bibliography"/>
   </ds:schemaRefs>

</xml_diff>